<commit_message>
realizando pequenas modificacos4 15-11-2020
</commit_message>
<xml_diff>
--- a/05 -Referências.docx
+++ b/05 -Referências.docx
@@ -115,7 +115,19 @@
               <w:rPr>
                 <w:lang w:val="en-US"/>
               </w:rPr>
-              <w:t xml:space="preserve">CASE P.; LEIGHANN D; HAYEK M. G.; RASSCH M .F. </w:t>
+              <w:t xml:space="preserve">CASE P.; LEIGHANN D; HAYEK M. G.; RASSCH </w:t>
+            </w:r>
+            <w:r>
+              <w:rPr>
+                <w:lang w:val="en-US"/>
+              </w:rPr>
+              <w:t>M.</w:t>
+            </w:r>
+            <w:r>
+              <w:rPr>
+                <w:lang w:val="en-US"/>
+              </w:rPr>
+              <w:t xml:space="preserve">F. </w:t>
             </w:r>
             <w:r>
               <w:rPr>
@@ -322,16 +334,7 @@
               <w:t xml:space="preserve">a </w:t>
             </w:r>
             <w:r>
-              <w:t>edição</w:t>
-            </w:r>
-            <w:r>
-              <w:t>,</w:t>
-            </w:r>
-            <w:r>
-              <w:t xml:space="preserve"> </w:t>
-            </w:r>
-            <w:r>
-              <w:t xml:space="preserve"> 2011</w:t>
+              <w:t>edição, 2011</w:t>
             </w:r>
           </w:p>
         </w:tc>
@@ -487,7 +490,25 @@
                 <w:bCs/>
                 <w:lang w:val="en-US"/>
               </w:rPr>
-              <w:t xml:space="preserve"> Supply Chain Management For Dummies</w:t>
+              <w:t xml:space="preserve"> Supply Chain Management </w:t>
+            </w:r>
+            <w:proofErr w:type="gramStart"/>
+            <w:r>
+              <w:rPr>
+                <w:b/>
+                <w:bCs/>
+                <w:lang w:val="en-US"/>
+              </w:rPr>
+              <w:t>For</w:t>
+            </w:r>
+            <w:proofErr w:type="gramEnd"/>
+            <w:r>
+              <w:rPr>
+                <w:b/>
+                <w:bCs/>
+                <w:lang w:val="en-US"/>
+              </w:rPr>
+              <w:t xml:space="preserve"> Dummies</w:t>
             </w:r>
             <w:r>
               <w:rPr>
@@ -653,42 +674,7 @@
                 <w:b/>
                 <w:bCs/>
               </w:rPr>
-              <w:t>C</w:t>
-            </w:r>
-            <w:r>
-              <w:rPr>
-                <w:b/>
-                <w:bCs/>
-              </w:rPr>
-              <w:t xml:space="preserve">ódigo </w:t>
-            </w:r>
-            <w:r>
-              <w:rPr>
-                <w:b/>
-                <w:bCs/>
-              </w:rPr>
-              <w:t>D</w:t>
-            </w:r>
-            <w:r>
-              <w:rPr>
-                <w:b/>
-                <w:bCs/>
-              </w:rPr>
-              <w:t>e</w:t>
-            </w:r>
-            <w:r>
-              <w:rPr>
-                <w:b/>
-                <w:bCs/>
-              </w:rPr>
-              <w:t xml:space="preserve"> P</w:t>
-            </w:r>
-            <w:r>
-              <w:rPr>
-                <w:b/>
-                <w:bCs/>
-              </w:rPr>
-              <w:t>roteção</w:t>
+              <w:t>Código De Proteção</w:t>
             </w:r>
           </w:p>
           <w:p>
@@ -703,35 +689,7 @@
                 <w:b/>
                 <w:bCs/>
               </w:rPr>
-              <w:t xml:space="preserve">e </w:t>
-            </w:r>
-            <w:r>
-              <w:rPr>
-                <w:b/>
-                <w:bCs/>
-              </w:rPr>
-              <w:t>D</w:t>
-            </w:r>
-            <w:r>
-              <w:rPr>
-                <w:b/>
-                <w:bCs/>
-              </w:rPr>
-              <w:t xml:space="preserve">efesa do </w:t>
-            </w:r>
-            <w:r>
-              <w:rPr>
-                <w:b/>
-                <w:bCs/>
-              </w:rPr>
-              <w:t>C</w:t>
-            </w:r>
-            <w:r>
-              <w:rPr>
-                <w:b/>
-                <w:bCs/>
-              </w:rPr>
-              <w:t>onsumidor</w:t>
+              <w:t>e Defesa do Consumidor</w:t>
             </w:r>
           </w:p>
           <w:p>
@@ -894,14 +852,9 @@
             </w:r>
           </w:p>
           <w:p>
-            <w:hyperlink r:id="rId6" w:history="1">
-              <w:r>
-                <w:rPr>
-                  <w:rStyle w:val="Hyperlink"/>
-                </w:rPr>
-                <w:t>http://abinpet.org.br</w:t>
-              </w:r>
-            </w:hyperlink>
+            <w:r>
+              <w:t>http://abinpet.org.br</w:t>
+            </w:r>
           </w:p>
         </w:tc>
         <w:tc>
@@ -998,14 +951,9 @@
             </w:r>
           </w:p>
           <w:p>
-            <w:hyperlink r:id="rId7" w:history="1">
-              <w:r>
-                <w:rPr>
-                  <w:rStyle w:val="Hyperlink"/>
-                </w:rPr>
-                <w:t>https://www.gov.br/agricultura/pt-br</w:t>
-              </w:r>
-            </w:hyperlink>
+            <w:r>
+              <w:t>https://www.gov.br/agricultura/pt-br</w:t>
+            </w:r>
           </w:p>
           <w:p/>
         </w:tc>
@@ -1106,7 +1054,7 @@
     </w:tbl>
     <w:p/>
     <w:sectPr>
-      <w:footerReference w:type="default" r:id="rId8"/>
+      <w:footerReference w:type="default" r:id="rId6"/>
       <w:pgSz w:w="11906" w:h="16838"/>
       <w:pgMar w:top="850" w:right="1440" w:bottom="850" w:left="850" w:header="0" w:footer="720" w:gutter="0"/>
       <w:pgNumType w:start="1"/>

</xml_diff>